<commit_message>
changes to milestone 3
</commit_message>
<xml_diff>
--- a/docs/assignments/milestone 3/James_Mortensen_Milestone_3.docx
+++ b/docs/assignments/milestone 3/James_Mortensen_Milestone_3.docx
@@ -36,6 +36,9 @@
       <w:r>
         <w:t>1. **Data Collection and Preprocessing**: Collecting historical financial data for a sample of stocks, including Cash Flow, Book Value, and Earnings. Performing data cleaning and preprocessing tasks to ensure the data is suitable for analysis.</w:t>
       </w:r>
+      <w:r>
+        <w:t xml:space="preserve"> The data will be collected from the Alpha Vantage API and will be collected into an appropriate format to be fed through the experiment.</w:t>
+      </w:r>
     </w:p>
     <w:p/>
     <w:p>
@@ -70,11 +73,11 @@
     <w:p/>
     <w:p>
       <w:r>
-        <w:t xml:space="preserve">As the sole contributor to this project, my responsibilities encompass all aspects of the paper. I will perform data collection and preprocessing, feature engineering, model training and hyperparameter tuning, model evaluation and analysis, and paper writing and editing. This comprehensive approach will allow me to have a deep understanding of the models' </w:t>
+        <w:t xml:space="preserve">As the sole contributor to this project, my responsibilities encompass all aspects of the paper. I will perform data collection and preprocessing, feature engineering, model training and hyperparameter tuning, model evaluation and analysis, and paper writing and editing. This </w:t>
       </w:r>
       <w:r>
         <w:lastRenderedPageBreak/>
-        <w:t>performance and their implications for the financial domain, resulting in a well-structured and insightful paper.</w:t>
+        <w:t>comprehensive approach will allow me to have a deep understanding of the models' performance and their implications for the financial domain, resulting in a well-structured and insightful paper.</w:t>
       </w:r>
     </w:p>
     <w:sectPr>

</xml_diff>